<commit_message>
task 1 presque fini
</commit_message>
<xml_diff>
--- a/rapport.docx
+++ b/rapport.docx
@@ -10,6 +10,7 @@
           <w:docPartUnique/>
         </w:docPartObj>
       </w:sdtPr>
+      <w:sdtEndPr/>
       <w:sdtContent>
         <w:p/>
         <w:p>
@@ -81,6 +82,7 @@
                                   <w:dataBinding w:prefixMappings="xmlns:ns0='http://purl.org/dc/elements/1.1/' xmlns:ns1='http://schemas.openxmlformats.org/package/2006/metadata/core-properties' " w:xpath="/ns1:coreProperties[1]/ns0:creator[1]" w:storeItemID="{6C3C8BC8-F283-45AE-878A-BAB7291924A1}"/>
                                   <w:text/>
                                 </w:sdtPr>
+                                <w:sdtEndPr/>
                                 <w:sdtContent>
                                   <w:p>
                                     <w:pPr>
@@ -114,7 +116,6 @@
                                     <w:color w:val="262626" w:themeColor="text1" w:themeTint="D9"/>
                                     <w:sz w:val="20"/>
                                     <w:szCs w:val="20"/>
-                                    <w:lang w:val="de-CH"/>
                                   </w:rPr>
                                 </w:pPr>
                                 <w:sdt>
@@ -124,7 +125,6 @@
                                       <w:color w:val="262626" w:themeColor="text1" w:themeTint="D9"/>
                                       <w:sz w:val="20"/>
                                       <w:szCs w:val="20"/>
-                                      <w:lang w:val="de-CH"/>
                                     </w:rPr>
                                     <w:alias w:val="Société"/>
                                     <w:tag w:val=""/>
@@ -132,6 +132,7 @@
                                     <w:dataBinding w:prefixMappings="xmlns:ns0='http://schemas.openxmlformats.org/officeDocument/2006/extended-properties' " w:xpath="/ns0:Properties[1]/ns0:Company[1]" w:storeItemID="{6668398D-A668-4E3E-A5EB-62B293D839F1}"/>
                                     <w:text/>
                                   </w:sdtPr>
+                                  <w:sdtEndPr/>
                                   <w:sdtContent>
                                     <w:r>
                                       <w:rPr>
@@ -139,7 +140,6 @@
                                         <w:color w:val="262626" w:themeColor="text1" w:themeTint="D9"/>
                                         <w:sz w:val="20"/>
                                         <w:szCs w:val="20"/>
-                                        <w:lang w:val="de-CH"/>
                                       </w:rPr>
                                       <w:t>HEIG-VD</w:t>
                                     </w:r>
@@ -172,6 +172,7 @@
                                     <w:dataBinding w:prefixMappings="xmlns:ns0='http://schemas.microsoft.com/office/2006/coverPageProps' " w:xpath="/ns0:CoverPageProperties[1]/ns0:CompanyAddress[1]" w:storeItemID="{55AF091B-3C7A-41E3-B477-F2FDAA23CFDA}"/>
                                     <w:text/>
                                   </w:sdtPr>
+                                  <w:sdtEndPr/>
                                   <w:sdtContent>
                                     <w:r>
                                       <w:rPr>
@@ -246,6 +247,7 @@
                             <w:dataBinding w:prefixMappings="xmlns:ns0='http://purl.org/dc/elements/1.1/' xmlns:ns1='http://schemas.openxmlformats.org/package/2006/metadata/core-properties' " w:xpath="/ns1:coreProperties[1]/ns0:creator[1]" w:storeItemID="{6C3C8BC8-F283-45AE-878A-BAB7291924A1}"/>
                             <w:text/>
                           </w:sdtPr>
+                          <w:sdtEndPr/>
                           <w:sdtContent>
                             <w:p>
                               <w:pPr>
@@ -279,7 +281,6 @@
                               <w:color w:val="262626" w:themeColor="text1" w:themeTint="D9"/>
                               <w:sz w:val="20"/>
                               <w:szCs w:val="20"/>
-                              <w:lang w:val="de-CH"/>
                             </w:rPr>
                           </w:pPr>
                           <w:sdt>
@@ -289,7 +290,6 @@
                                 <w:color w:val="262626" w:themeColor="text1" w:themeTint="D9"/>
                                 <w:sz w:val="20"/>
                                 <w:szCs w:val="20"/>
-                                <w:lang w:val="de-CH"/>
                               </w:rPr>
                               <w:alias w:val="Société"/>
                               <w:tag w:val=""/>
@@ -297,6 +297,7 @@
                               <w:dataBinding w:prefixMappings="xmlns:ns0='http://schemas.openxmlformats.org/officeDocument/2006/extended-properties' " w:xpath="/ns0:Properties[1]/ns0:Company[1]" w:storeItemID="{6668398D-A668-4E3E-A5EB-62B293D839F1}"/>
                               <w:text/>
                             </w:sdtPr>
+                            <w:sdtEndPr/>
                             <w:sdtContent>
                               <w:r>
                                 <w:rPr>
@@ -304,7 +305,6 @@
                                   <w:color w:val="262626" w:themeColor="text1" w:themeTint="D9"/>
                                   <w:sz w:val="20"/>
                                   <w:szCs w:val="20"/>
-                                  <w:lang w:val="de-CH"/>
                                 </w:rPr>
                                 <w:t>HEIG-VD</w:t>
                               </w:r>
@@ -337,6 +337,7 @@
                               <w:dataBinding w:prefixMappings="xmlns:ns0='http://schemas.microsoft.com/office/2006/coverPageProps' " w:xpath="/ns0:CoverPageProperties[1]/ns0:CompanyAddress[1]" w:storeItemID="{55AF091B-3C7A-41E3-B477-F2FDAA23CFDA}"/>
                               <w:text/>
                             </w:sdtPr>
+                            <w:sdtEndPr/>
                             <w:sdtContent>
                               <w:r>
                                 <w:rPr>
@@ -473,6 +474,7 @@
                                     <w:dataBinding w:prefixMappings="xmlns:ns0='http://purl.org/dc/elements/1.1/' xmlns:ns1='http://schemas.openxmlformats.org/package/2006/metadata/core-properties' " w:xpath="/ns1:coreProperties[1]/ns0:title[1]" w:storeItemID="{6C3C8BC8-F283-45AE-878A-BAB7291924A1}"/>
                                     <w:text w:multiLine="1"/>
                                   </w:sdtPr>
+                                  <w:sdtEndPr/>
                                   <w:sdtContent>
                                     <w:r>
                                       <w:rPr>
@@ -500,6 +502,7 @@
                                   <w:dataBinding w:prefixMappings="xmlns:ns0='http://purl.org/dc/elements/1.1/' xmlns:ns1='http://schemas.openxmlformats.org/package/2006/metadata/core-properties' " w:xpath="/ns1:coreProperties[1]/ns0:subject[1]" w:storeItemID="{6C3C8BC8-F283-45AE-878A-BAB7291924A1}"/>
                                   <w:text/>
                                 </w:sdtPr>
+                                <w:sdtEndPr/>
                                 <w:sdtContent>
                                   <w:p>
                                     <w:pPr>
@@ -585,6 +588,7 @@
                               <w:dataBinding w:prefixMappings="xmlns:ns0='http://purl.org/dc/elements/1.1/' xmlns:ns1='http://schemas.openxmlformats.org/package/2006/metadata/core-properties' " w:xpath="/ns1:coreProperties[1]/ns0:title[1]" w:storeItemID="{6C3C8BC8-F283-45AE-878A-BAB7291924A1}"/>
                               <w:text w:multiLine="1"/>
                             </w:sdtPr>
+                            <w:sdtEndPr/>
                             <w:sdtContent>
                               <w:r>
                                 <w:rPr>
@@ -612,6 +616,7 @@
                             <w:dataBinding w:prefixMappings="xmlns:ns0='http://purl.org/dc/elements/1.1/' xmlns:ns1='http://schemas.openxmlformats.org/package/2006/metadata/core-properties' " w:xpath="/ns1:coreProperties[1]/ns0:subject[1]" w:storeItemID="{6C3C8BC8-F283-45AE-878A-BAB7291924A1}"/>
                             <w:text/>
                           </w:sdtPr>
+                          <w:sdtEndPr/>
                           <w:sdtContent>
                             <w:p>
                               <w:pPr>
@@ -746,6 +751,7 @@
                                     <w:calendar w:val="gregorian"/>
                                   </w:date>
                                 </w:sdtPr>
+                                <w:sdtEndPr/>
                                 <w:sdtContent>
                                   <w:p>
                                     <w:pPr>
@@ -815,6 +821,7 @@
                               <w:calendar w:val="gregorian"/>
                             </w:date>
                           </w:sdtPr>
+                          <w:sdtEndPr/>
                           <w:sdtContent>
                             <w:p>
                               <w:pPr>
@@ -3037,13 +3044,38 @@
       <w:bookmarkEnd w:id="2"/>
     </w:p>
     <w:p>
+      <w:r>
+        <w:t xml:space="preserve">Pour ce laboratoire, nous allons déployer une application web dans une architecture à </w:t>
+      </w:r>
+      <w:r>
+        <w:t>deux tiers</w:t>
+      </w:r>
+      <w:r>
+        <w:t xml:space="preserve"> afin de tester notre scalabilité.</w:t>
+      </w:r>
+      <w:r>
+        <w:t xml:space="preserve"> </w:t>
+      </w:r>
+      <w:r>
+        <w:t>Le travail sera réalis</w:t>
+      </w:r>
+      <w:r>
+        <w:t>é</w:t>
+      </w:r>
+      <w:r>
+        <w:t xml:space="preserve"> en 5 étapes, dans chacune d’entre-elles nous allons regarder</w:t>
+      </w:r>
+      <w:r>
+        <w:t xml:space="preserve"> différents points de la configuration d’un proxy, ici </w:t>
+      </w:r>
       <w:proofErr w:type="spellStart"/>
-      <w:proofErr w:type="gramStart"/>
-      <w:r>
-        <w:t>bla</w:t>
+      <w:r>
+        <w:t>HAProxy</w:t>
       </w:r>
       <w:proofErr w:type="spellEnd"/>
-      <w:proofErr w:type="gramEnd"/>
+      <w:r>
+        <w:t>.</w:t>
+      </w:r>
     </w:p>
     <w:p>
       <w:pPr>
@@ -3058,13 +3090,26 @@
       <w:bookmarkEnd w:id="4"/>
     </w:p>
     <w:p>
+      <w:r>
+        <w:t xml:space="preserve">Comme indiqué dans le README.md, nous allons travailler sur la version 1.5 de </w:t>
+      </w:r>
       <w:proofErr w:type="spellStart"/>
-      <w:proofErr w:type="gramStart"/>
-      <w:r>
-        <w:t>bla</w:t>
+      <w:r>
+        <w:t>HAProxy</w:t>
       </w:r>
       <w:proofErr w:type="spellEnd"/>
-      <w:proofErr w:type="gramEnd"/>
+      <w:r>
+        <w:t>, par conséquent, ce rapport ne tiendra pas compte des autres versions, et il faudrait le réadapter si vous voulez travailler avec la version 1.8, la dernière sortie, ou 1.9, toujours en développement, à ce jour.</w:t>
+      </w:r>
+    </w:p>
+    <w:p>
+      <w:pPr>
+        <w:spacing w:line="288" w:lineRule="auto"/>
+        <w:jc w:val="left"/>
+      </w:pPr>
+      <w:r>
+        <w:br w:type="page"/>
+      </w:r>
     </w:p>
     <w:p>
       <w:pPr>
@@ -3073,6 +3118,7 @@
       <w:bookmarkStart w:id="5" w:name="_Toc531444552"/>
       <w:bookmarkStart w:id="6" w:name="_Toc531445063"/>
       <w:r>
+        <w:lastRenderedPageBreak/>
         <w:t xml:space="preserve">Tâche 1 : </w:t>
       </w:r>
       <w:r>
@@ -3082,13 +3128,18 @@
       <w:bookmarkEnd w:id="6"/>
     </w:p>
     <w:p>
-      <w:proofErr w:type="spellStart"/>
-      <w:proofErr w:type="gramStart"/>
-      <w:r>
-        <w:t>bla</w:t>
-      </w:r>
-      <w:proofErr w:type="spellEnd"/>
-      <w:proofErr w:type="gramEnd"/>
+      <w:r>
+        <w:t xml:space="preserve">Pour cette première </w:t>
+      </w:r>
+      <w:r>
+        <w:t>étape</w:t>
+      </w:r>
+      <w:r>
+        <w:t xml:space="preserve">, nous allons installer les outils de base </w:t>
+      </w:r>
+      <w:r>
+        <w:t>nécessaire pour la réalisation de ce laboratoire.</w:t>
+      </w:r>
     </w:p>
     <w:p>
       <w:pPr>
@@ -3105,13 +3156,66 @@
       <w:proofErr w:type="spellEnd"/>
     </w:p>
     <w:p>
+      <w:r>
+        <w:t>Multiplateforme et écrit en Ruby, il s’agit d’u</w:t>
+      </w:r>
+      <w:r>
+        <w:t xml:space="preserve">n logiciel </w:t>
+      </w:r>
+      <w:r>
+        <w:t xml:space="preserve">libre et </w:t>
+      </w:r>
+      <w:r>
+        <w:t xml:space="preserve">open </w:t>
+      </w:r>
+      <w:r>
+        <w:t>source, conçu pour</w:t>
+      </w:r>
+      <w:r>
+        <w:t xml:space="preserve"> </w:t>
+      </w:r>
+      <w:r>
+        <w:t xml:space="preserve">créer et configurer des </w:t>
+      </w:r>
+      <w:r>
+        <w:t>environnement</w:t>
+      </w:r>
+      <w:r>
+        <w:t>s</w:t>
+      </w:r>
+      <w:r>
+        <w:t xml:space="preserve"> de développement virtuel</w:t>
+      </w:r>
+      <w:r>
+        <w:t xml:space="preserve">. </w:t>
+      </w:r>
+    </w:p>
+    <w:p>
+      <w:r>
+        <w:t xml:space="preserve">Depuis la version 1.6, </w:t>
+      </w:r>
       <w:proofErr w:type="spellStart"/>
-      <w:proofErr w:type="gramStart"/>
-      <w:r>
-        <w:t>bla</w:t>
+      <w:r>
+        <w:t>Vagrant</w:t>
       </w:r>
       <w:proofErr w:type="spellEnd"/>
-      <w:proofErr w:type="gramEnd"/>
+      <w:r>
+        <w:t xml:space="preserve"> fourni</w:t>
+      </w:r>
+      <w:r>
+        <w:t xml:space="preserve"> également</w:t>
+      </w:r>
+      <w:r>
+        <w:t xml:space="preserve"> un support natif des conteneurs Docker, cela permet de réduire le coût en ressource.</w:t>
+      </w:r>
+    </w:p>
+    <w:p>
+      <w:r>
+        <w:t>Pour l’installer, il suffit d’aller sur le site officiel et de prendre la dernière version disponible, aucune option particulière n’a été utilisée</w:t>
+      </w:r>
+      <w:r>
+        <w:t xml:space="preserve"> et la documentation officielle suffit amplement.</w:t>
+      </w:r>
     </w:p>
     <w:p>
       <w:pPr>
@@ -3128,6 +3232,329 @@
       <w:proofErr w:type="spellEnd"/>
     </w:p>
     <w:p>
+      <w:r>
+        <w:t xml:space="preserve">Développé par Apache Software </w:t>
+      </w:r>
+      <w:proofErr w:type="spellStart"/>
+      <w:r>
+        <w:t>Foundation</w:t>
+      </w:r>
+      <w:proofErr w:type="spellEnd"/>
+      <w:r>
+        <w:t xml:space="preserve">, Apache </w:t>
+      </w:r>
+      <w:proofErr w:type="spellStart"/>
+      <w:r>
+        <w:t>JMeter</w:t>
+      </w:r>
+      <w:proofErr w:type="spellEnd"/>
+      <w:r>
+        <w:t xml:space="preserve"> est un logiciel libre écrit en Java, par conséquent multiplateforme, qui permet d’effectuer des tests de performance d’applications et de serveurs selon différents protocoles ainsi que d’effectuer des tests fonctionnels. </w:t>
+      </w:r>
+    </w:p>
+    <w:p>
+      <w:r>
+        <w:t xml:space="preserve">Le point intéressant de ce logiciel est qu’il permet de simuler un accès multiple sur une application web ce qui sera très utile pour tester notre </w:t>
+      </w:r>
+      <w:proofErr w:type="spellStart"/>
+      <w:r>
+        <w:t>load</w:t>
+      </w:r>
+      <w:proofErr w:type="spellEnd"/>
+      <w:r>
+        <w:t xml:space="preserve"> balancer.</w:t>
+      </w:r>
+    </w:p>
+    <w:p>
+      <w:pPr>
+        <w:pStyle w:val="Titre2"/>
+      </w:pPr>
+      <w:bookmarkStart w:id="11" w:name="_Toc531444555"/>
+      <w:bookmarkStart w:id="12" w:name="_Toc531445066"/>
+      <w:r>
+        <w:t>Git</w:t>
+      </w:r>
+      <w:bookmarkEnd w:id="11"/>
+      <w:bookmarkEnd w:id="12"/>
+    </w:p>
+    <w:p>
+      <w:r>
+        <w:t>Encore un logiciel libre et open source, git est particulièrement utile p</w:t>
+      </w:r>
+      <w:r>
+        <w:t>our cloner et travailler s</w:t>
+      </w:r>
+      <w:r>
+        <w:t>ur le repo, il simplifie également le travail en équipe</w:t>
+      </w:r>
+      <w:r>
+        <w:t>. La documentation officielle suffit pour l’installer et l’utiliser, aucune option particulière n’a été mise en place mis à part l’utilisation des clé SSH post-installation.</w:t>
+      </w:r>
+    </w:p>
+    <w:p>
+      <w:pPr>
+        <w:pStyle w:val="Titre2"/>
+      </w:pPr>
+      <w:bookmarkStart w:id="13" w:name="_Toc531444556"/>
+      <w:bookmarkStart w:id="14" w:name="_Toc531445067"/>
+      <w:r>
+        <w:t>Manipulations</w:t>
+      </w:r>
+      <w:bookmarkEnd w:id="13"/>
+      <w:bookmarkEnd w:id="14"/>
+    </w:p>
+    <w:p>
+      <w:r>
+        <w:t xml:space="preserve">Pour cette première partie, il nous est demander de lancer le </w:t>
+      </w:r>
+      <w:proofErr w:type="spellStart"/>
+      <w:r>
+        <w:t>Vagrant</w:t>
+      </w:r>
+      <w:proofErr w:type="spellEnd"/>
+      <w:r>
+        <w:t xml:space="preserve"> et d’essayer d’utiliser l’application web pour voir comment celle-ci réagit avant de répondre aux questions suivantes.</w:t>
+      </w:r>
+    </w:p>
+    <w:p>
+      <w:r>
+        <w:t>L’architecture de l’application distribuée est la suivante :</w:t>
+      </w:r>
+    </w:p>
+    <w:p/>
+    <w:p/>
+    <w:p>
+      <w:r>
+        <w:t xml:space="preserve">L’adresse de l’application web est la suivante : </w:t>
+      </w:r>
+      <w:hyperlink r:id="rId7" w:history="1">
+        <w:r>
+          <w:rPr>
+            <w:rStyle w:val="Lienhypertexte"/>
+          </w:rPr>
+          <w:t>http://192.168.42.42</w:t>
+        </w:r>
+      </w:hyperlink>
+      <w:r>
+        <w:t xml:space="preserve"> ou, dans certains cas particuliers, </w:t>
+      </w:r>
+      <w:hyperlink r:id="rId8" w:history="1">
+        <w:r>
+          <w:rPr>
+            <w:rStyle w:val="Lienhypertexte"/>
+          </w:rPr>
+          <w:t>http://localhost:8080</w:t>
+        </w:r>
+      </w:hyperlink>
+      <w:r>
+        <w:t>.</w:t>
+      </w:r>
+    </w:p>
+    <w:p>
+      <w:pPr>
+        <w:pStyle w:val="Titre2"/>
+      </w:pPr>
+      <w:bookmarkStart w:id="15" w:name="_Toc531444557"/>
+      <w:bookmarkStart w:id="16" w:name="_Toc531445068"/>
+      <w:r>
+        <w:t>Réponses aux questions</w:t>
+      </w:r>
+      <w:bookmarkEnd w:id="15"/>
+      <w:bookmarkEnd w:id="16"/>
+    </w:p>
+    <w:p>
+      <w:pPr>
+        <w:pStyle w:val="Titre3"/>
+      </w:pPr>
+      <w:bookmarkStart w:id="17" w:name="_Toc531444558"/>
+      <w:r>
+        <w:t>Question 1</w:t>
+      </w:r>
+      <w:bookmarkEnd w:id="17"/>
+    </w:p>
+    <w:p>
+      <w:r>
+        <w:t xml:space="preserve">En lançant </w:t>
+      </w:r>
+      <w:r>
+        <w:t>l’application, on se rend compte que à chaque fois que l’on rafraîchit la page, on change de serveur. On se rend compte qu’il y a un problème étant donné que le serveur nous donne un cookie mais celui-ci n’a pas l’air d’être utilisé pour garder notre session et l’on reçoit à chaque fois une nouvelle comme on peut le voir dans la prochaine capture.</w:t>
+      </w:r>
+    </w:p>
+    <w:p/>
+    <w:p/>
+    <w:p>
+      <w:pPr>
+        <w:pStyle w:val="Titre3"/>
+      </w:pPr>
+      <w:bookmarkStart w:id="18" w:name="_Toc531444559"/>
+      <w:r>
+        <w:t>Question 2</w:t>
+      </w:r>
+      <w:bookmarkEnd w:id="18"/>
+    </w:p>
+    <w:p>
+      <w:r>
+        <w:t xml:space="preserve">Normalement, si le </w:t>
+      </w:r>
+      <w:proofErr w:type="spellStart"/>
+      <w:r>
+        <w:t>load</w:t>
+      </w:r>
+      <w:proofErr w:type="spellEnd"/>
+      <w:r>
+        <w:t xml:space="preserve"> balancer fonctionne correctement, on devrait garder la même session et pour se faire, il y a deux possibilités. </w:t>
+      </w:r>
+    </w:p>
+    <w:p>
+      <w:pPr>
+        <w:pStyle w:val="Paragraphedeliste"/>
+        <w:numPr>
+          <w:ilvl w:val="0"/>
+          <w:numId w:val="2"/>
+        </w:numPr>
+      </w:pPr>
+      <w:r>
+        <w:t>La session est gardée par le même serveur aussi longtemps que possible</w:t>
+      </w:r>
+      <w:r>
+        <w:t>, et donc, l’utilisateur ne change pas de serveur même avec des rafraîchissements de page.</w:t>
+      </w:r>
+    </w:p>
+    <w:p>
+      <w:pPr>
+        <w:pStyle w:val="Paragraphedeliste"/>
+        <w:numPr>
+          <w:ilvl w:val="0"/>
+          <w:numId w:val="2"/>
+        </w:numPr>
+      </w:pPr>
+      <w:r>
+        <w:t xml:space="preserve">Le </w:t>
+      </w:r>
+      <w:proofErr w:type="spellStart"/>
+      <w:r>
+        <w:t>load</w:t>
+      </w:r>
+      <w:proofErr w:type="spellEnd"/>
+      <w:r>
+        <w:t xml:space="preserve"> balancer </w:t>
+      </w:r>
+      <w:r>
+        <w:t>transmet la session d’un serveur à l’autre, ainsi l’utilisateur garde sa session même lorsqu’il y a un changement de serveur.</w:t>
+      </w:r>
+    </w:p>
+    <w:p>
+      <w:pPr>
+        <w:pStyle w:val="Titre3"/>
+      </w:pPr>
+      <w:bookmarkStart w:id="19" w:name="_Toc531444560"/>
+      <w:r>
+        <w:t>Question 3</w:t>
+      </w:r>
+      <w:bookmarkEnd w:id="19"/>
+    </w:p>
+    <w:p>
+      <w:r>
+        <w:t>Lors d’une première connexion suivie d’un rafraichissement, on peut observer le comportement suivant :</w:t>
+      </w:r>
+    </w:p>
+    <w:p/>
+    <w:p/>
+    <w:p>
+      <w:pPr>
+        <w:pStyle w:val="Titre3"/>
+      </w:pPr>
+      <w:r>
+        <w:t xml:space="preserve">Question </w:t>
+      </w:r>
+      <w:r>
+        <w:t>4</w:t>
+      </w:r>
+    </w:p>
+    <w:p>
+      <w:r>
+        <w:t xml:space="preserve">Comme on peut le voir sur l’image suivante, d’après le rapport </w:t>
+      </w:r>
+      <w:proofErr w:type="spellStart"/>
+      <w:r>
+        <w:t>JMeter</w:t>
+      </w:r>
+      <w:proofErr w:type="spellEnd"/>
+      <w:r>
+        <w:t xml:space="preserve">, le </w:t>
+      </w:r>
+      <w:proofErr w:type="spellStart"/>
+      <w:r>
+        <w:t>load</w:t>
+      </w:r>
+      <w:proofErr w:type="spellEnd"/>
+      <w:r>
+        <w:t xml:space="preserve"> balancer fait en sorte que les requêtes soient distribuées équitablement entre les deux serveurs.</w:t>
+      </w:r>
+    </w:p>
+    <w:p/>
+    <w:p/>
+    <w:p>
+      <w:pPr>
+        <w:pStyle w:val="Titre3"/>
+      </w:pPr>
+      <w:r>
+        <w:t xml:space="preserve">Question </w:t>
+      </w:r>
+      <w:r>
+        <w:t>5</w:t>
+      </w:r>
+    </w:p>
+    <w:p>
+      <w:r>
+        <w:t xml:space="preserve">En tuant un serveur, le </w:t>
+      </w:r>
+      <w:proofErr w:type="spellStart"/>
+      <w:r>
+        <w:t>load</w:t>
+      </w:r>
+      <w:proofErr w:type="spellEnd"/>
+      <w:r>
+        <w:t xml:space="preserve"> balancer prend un petit moment pour se rendre compte qu’il n’a plus qu’un serveur à qui envoyé les requêtes.</w:t>
+      </w:r>
+    </w:p>
+    <w:p/>
+    <w:p>
+      <w:bookmarkStart w:id="20" w:name="_GoBack"/>
+      <w:bookmarkEnd w:id="20"/>
+    </w:p>
+    <w:p>
+      <w:r>
+        <w:t>Comme on ne change plus de serveur, on garde la même session active.</w:t>
+      </w:r>
+    </w:p>
+    <w:p>
+      <w:r>
+        <w:br w:type="page"/>
+      </w:r>
+    </w:p>
+    <w:p>
+      <w:pPr>
+        <w:pStyle w:val="Titre1"/>
+      </w:pPr>
+      <w:bookmarkStart w:id="21" w:name="_Toc531444561"/>
+      <w:bookmarkStart w:id="22" w:name="_Toc531445069"/>
+      <w:r>
+        <w:lastRenderedPageBreak/>
+        <w:t xml:space="preserve">Tâche 2 : </w:t>
+      </w:r>
+      <w:proofErr w:type="spellStart"/>
+      <w:r>
+        <w:t>Sticky</w:t>
+      </w:r>
+      <w:proofErr w:type="spellEnd"/>
+      <w:r>
+        <w:t xml:space="preserve"> sessions</w:t>
+      </w:r>
+      <w:bookmarkEnd w:id="21"/>
+      <w:bookmarkEnd w:id="22"/>
+    </w:p>
+    <w:p>
       <w:proofErr w:type="spellStart"/>
       <w:proofErr w:type="gramStart"/>
       <w:r>
@@ -3140,13 +3567,23 @@
       <w:pPr>
         <w:pStyle w:val="Titre2"/>
       </w:pPr>
-      <w:bookmarkStart w:id="11" w:name="_Toc531444555"/>
-      <w:bookmarkStart w:id="12" w:name="_Toc531445066"/>
-      <w:r>
-        <w:t>Git</w:t>
-      </w:r>
-      <w:bookmarkEnd w:id="11"/>
-      <w:bookmarkEnd w:id="12"/>
+      <w:bookmarkStart w:id="23" w:name="_Toc531444562"/>
+      <w:bookmarkStart w:id="24" w:name="_Toc531445070"/>
+      <w:r>
+        <w:t>Réponses aux questions</w:t>
+      </w:r>
+      <w:bookmarkEnd w:id="23"/>
+      <w:bookmarkEnd w:id="24"/>
+    </w:p>
+    <w:p>
+      <w:pPr>
+        <w:pStyle w:val="Titre3"/>
+      </w:pPr>
+      <w:bookmarkStart w:id="25" w:name="_Toc531444563"/>
+      <w:r>
+        <w:t>Question 1</w:t>
+      </w:r>
+      <w:bookmarkEnd w:id="25"/>
     </w:p>
     <w:p>
       <w:proofErr w:type="spellStart"/>
@@ -3159,15 +3596,13 @@
     </w:p>
     <w:p>
       <w:pPr>
-        <w:pStyle w:val="Titre2"/>
-      </w:pPr>
-      <w:bookmarkStart w:id="13" w:name="_Toc531444556"/>
-      <w:bookmarkStart w:id="14" w:name="_Toc531445067"/>
-      <w:r>
-        <w:t>Manipulations</w:t>
-      </w:r>
-      <w:bookmarkEnd w:id="13"/>
-      <w:bookmarkEnd w:id="14"/>
+        <w:pStyle w:val="Titre3"/>
+      </w:pPr>
+      <w:bookmarkStart w:id="26" w:name="_Toc531444564"/>
+      <w:r>
+        <w:t>Question 2</w:t>
+      </w:r>
+      <w:bookmarkEnd w:id="26"/>
     </w:p>
     <w:p>
       <w:proofErr w:type="spellStart"/>
@@ -3180,25 +3615,13 @@
     </w:p>
     <w:p>
       <w:pPr>
-        <w:pStyle w:val="Titre2"/>
-      </w:pPr>
-      <w:bookmarkStart w:id="15" w:name="_Toc531444557"/>
-      <w:bookmarkStart w:id="16" w:name="_Toc531445068"/>
-      <w:r>
-        <w:t>Réponses aux questions</w:t>
-      </w:r>
-      <w:bookmarkEnd w:id="15"/>
-      <w:bookmarkEnd w:id="16"/>
-    </w:p>
-    <w:p>
-      <w:pPr>
         <w:pStyle w:val="Titre3"/>
       </w:pPr>
-      <w:bookmarkStart w:id="17" w:name="_Toc531444558"/>
-      <w:r>
-        <w:t>Question 1</w:t>
-      </w:r>
-      <w:bookmarkEnd w:id="17"/>
+      <w:bookmarkStart w:id="27" w:name="_Toc531444565"/>
+      <w:r>
+        <w:t>Question 3</w:t>
+      </w:r>
+      <w:bookmarkEnd w:id="27"/>
     </w:p>
     <w:p>
       <w:proofErr w:type="spellStart"/>
@@ -3213,11 +3636,11 @@
       <w:pPr>
         <w:pStyle w:val="Titre3"/>
       </w:pPr>
-      <w:bookmarkStart w:id="18" w:name="_Toc531444559"/>
-      <w:r>
-        <w:t>Question 2</w:t>
-      </w:r>
-      <w:bookmarkEnd w:id="18"/>
+      <w:bookmarkStart w:id="28" w:name="_Toc531444566"/>
+      <w:r>
+        <w:t>Question 4</w:t>
+      </w:r>
+      <w:bookmarkEnd w:id="28"/>
     </w:p>
     <w:p>
       <w:proofErr w:type="spellStart"/>
@@ -3232,11 +3655,11 @@
       <w:pPr>
         <w:pStyle w:val="Titre3"/>
       </w:pPr>
-      <w:bookmarkStart w:id="19" w:name="_Toc531444560"/>
-      <w:r>
-        <w:t>Question 3</w:t>
-      </w:r>
-      <w:bookmarkEnd w:id="19"/>
+      <w:bookmarkStart w:id="29" w:name="_Toc531444567"/>
+      <w:r>
+        <w:t>Question 5</w:t>
+      </w:r>
+      <w:bookmarkEnd w:id="29"/>
     </w:p>
     <w:p>
       <w:proofErr w:type="spellStart"/>
@@ -3248,30 +3671,14 @@
       <w:proofErr w:type="gramEnd"/>
     </w:p>
     <w:p>
-      <w:r>
-        <w:br w:type="page"/>
-      </w:r>
-    </w:p>
-    <w:p>
-      <w:pPr>
-        <w:pStyle w:val="Titre1"/>
-      </w:pPr>
-      <w:bookmarkStart w:id="20" w:name="_Toc531444561"/>
-      <w:bookmarkStart w:id="21" w:name="_Toc531445069"/>
-      <w:r>
-        <w:lastRenderedPageBreak/>
-        <w:t xml:space="preserve">Tâche 2 : </w:t>
-      </w:r>
-      <w:proofErr w:type="spellStart"/>
-      <w:r>
-        <w:t>Sticky</w:t>
-      </w:r>
-      <w:proofErr w:type="spellEnd"/>
-      <w:r>
-        <w:t xml:space="preserve"> sessions</w:t>
-      </w:r>
-      <w:bookmarkEnd w:id="20"/>
-      <w:bookmarkEnd w:id="21"/>
+      <w:pPr>
+        <w:pStyle w:val="Titre3"/>
+      </w:pPr>
+      <w:bookmarkStart w:id="30" w:name="_Toc531444568"/>
+      <w:r>
+        <w:t>Question 6</w:t>
+      </w:r>
+      <w:bookmarkEnd w:id="30"/>
     </w:p>
     <w:p>
       <w:proofErr w:type="spellStart"/>
@@ -3279,143 +3686,6 @@
       <w:r>
         <w:t>bla</w:t>
       </w:r>
-      <w:proofErr w:type="spellEnd"/>
-      <w:proofErr w:type="gramEnd"/>
-    </w:p>
-    <w:p>
-      <w:pPr>
-        <w:pStyle w:val="Titre2"/>
-      </w:pPr>
-      <w:bookmarkStart w:id="22" w:name="_Toc531444562"/>
-      <w:bookmarkStart w:id="23" w:name="_Toc531445070"/>
-      <w:r>
-        <w:t>Réponses aux questions</w:t>
-      </w:r>
-      <w:bookmarkEnd w:id="22"/>
-      <w:bookmarkEnd w:id="23"/>
-    </w:p>
-    <w:p>
-      <w:pPr>
-        <w:pStyle w:val="Titre3"/>
-      </w:pPr>
-      <w:bookmarkStart w:id="24" w:name="_Toc531444563"/>
-      <w:r>
-        <w:t>Question 1</w:t>
-      </w:r>
-      <w:bookmarkEnd w:id="24"/>
-    </w:p>
-    <w:p>
-      <w:proofErr w:type="spellStart"/>
-      <w:proofErr w:type="gramStart"/>
-      <w:r>
-        <w:t>bla</w:t>
-      </w:r>
-      <w:proofErr w:type="spellEnd"/>
-      <w:proofErr w:type="gramEnd"/>
-    </w:p>
-    <w:p>
-      <w:pPr>
-        <w:pStyle w:val="Titre3"/>
-      </w:pPr>
-      <w:bookmarkStart w:id="25" w:name="_Toc531444564"/>
-      <w:r>
-        <w:t>Question 2</w:t>
-      </w:r>
-      <w:bookmarkEnd w:id="25"/>
-    </w:p>
-    <w:p>
-      <w:proofErr w:type="spellStart"/>
-      <w:proofErr w:type="gramStart"/>
-      <w:r>
-        <w:t>bla</w:t>
-      </w:r>
-      <w:proofErr w:type="spellEnd"/>
-      <w:proofErr w:type="gramEnd"/>
-    </w:p>
-    <w:p>
-      <w:pPr>
-        <w:pStyle w:val="Titre3"/>
-      </w:pPr>
-      <w:bookmarkStart w:id="26" w:name="_Toc531444565"/>
-      <w:r>
-        <w:t>Question 3</w:t>
-      </w:r>
-      <w:bookmarkEnd w:id="26"/>
-    </w:p>
-    <w:p>
-      <w:proofErr w:type="spellStart"/>
-      <w:proofErr w:type="gramStart"/>
-      <w:r>
-        <w:t>bla</w:t>
-      </w:r>
-      <w:proofErr w:type="spellEnd"/>
-      <w:proofErr w:type="gramEnd"/>
-    </w:p>
-    <w:p>
-      <w:pPr>
-        <w:pStyle w:val="Titre3"/>
-      </w:pPr>
-      <w:bookmarkStart w:id="27" w:name="_Toc531444566"/>
-      <w:r>
-        <w:t xml:space="preserve">Question </w:t>
-      </w:r>
-      <w:r>
-        <w:t>4</w:t>
-      </w:r>
-      <w:bookmarkEnd w:id="27"/>
-    </w:p>
-    <w:p>
-      <w:proofErr w:type="spellStart"/>
-      <w:proofErr w:type="gramStart"/>
-      <w:r>
-        <w:t>bla</w:t>
-      </w:r>
-      <w:proofErr w:type="spellEnd"/>
-      <w:proofErr w:type="gramEnd"/>
-    </w:p>
-    <w:p>
-      <w:pPr>
-        <w:pStyle w:val="Titre3"/>
-      </w:pPr>
-      <w:bookmarkStart w:id="28" w:name="_Toc531444567"/>
-      <w:r>
-        <w:t xml:space="preserve">Question </w:t>
-      </w:r>
-      <w:r>
-        <w:t>5</w:t>
-      </w:r>
-      <w:bookmarkEnd w:id="28"/>
-    </w:p>
-    <w:p>
-      <w:proofErr w:type="spellStart"/>
-      <w:proofErr w:type="gramStart"/>
-      <w:r>
-        <w:t>bla</w:t>
-      </w:r>
-      <w:proofErr w:type="spellEnd"/>
-      <w:proofErr w:type="gramEnd"/>
-    </w:p>
-    <w:p>
-      <w:pPr>
-        <w:pStyle w:val="Titre3"/>
-      </w:pPr>
-      <w:bookmarkStart w:id="29" w:name="_Toc531444568"/>
-      <w:r>
-        <w:t xml:space="preserve">Question </w:t>
-      </w:r>
-      <w:r>
-        <w:t>6</w:t>
-      </w:r>
-      <w:bookmarkEnd w:id="29"/>
-    </w:p>
-    <w:p>
-      <w:proofErr w:type="spellStart"/>
-      <w:proofErr w:type="gramStart"/>
-      <w:r>
-        <w:t>bla</w:t>
-      </w:r>
-      <w:bookmarkStart w:id="30" w:name="_GoBack"/>
-      <w:bookmarkEnd w:id="30"/>
       <w:proofErr w:type="spellEnd"/>
       <w:proofErr w:type="gramEnd"/>
     </w:p>
@@ -3632,13 +3902,7 @@
         <w:rPr>
           <w:lang w:val="en-GB"/>
         </w:rPr>
-        <w:t>4</w:t>
-      </w:r>
-      <w:r>
-        <w:rPr>
-          <w:lang w:val="en-GB"/>
-        </w:rPr>
-        <w:t> :</w:t>
+        <w:t>4 :</w:t>
       </w:r>
       <w:proofErr w:type="gramEnd"/>
       <w:r>
@@ -3948,12 +4212,30 @@
     </w:p>
     <w:p>
       <w:r>
+        <w:rPr>
+          <w:b/>
+          <w:bCs/>
+          <w:noProof/>
+          <w:lang w:val="fr-FR"/>
+        </w:rPr>
         <w:fldChar w:fldCharType="begin"/>
       </w:r>
       <w:r>
+        <w:rPr>
+          <w:b/>
+          <w:bCs/>
+          <w:noProof/>
+          <w:lang w:val="fr-FR"/>
+        </w:rPr>
         <w:instrText xml:space="preserve"> TOC \h \z \c "Figure" </w:instrText>
       </w:r>
       <w:r>
+        <w:rPr>
+          <w:b/>
+          <w:bCs/>
+          <w:noProof/>
+          <w:lang w:val="fr-FR"/>
+        </w:rPr>
         <w:fldChar w:fldCharType="separate"/>
       </w:r>
       <w:r>
@@ -3966,6 +4248,12 @@
         <w:t>Aucune entrée de table d'illustration n'a été trouvée.</w:t>
       </w:r>
       <w:r>
+        <w:rPr>
+          <w:b/>
+          <w:bCs/>
+          <w:noProof/>
+          <w:lang w:val="fr-FR"/>
+        </w:rPr>
         <w:fldChar w:fldCharType="end"/>
       </w:r>
     </w:p>
@@ -3992,18 +4280,89 @@
       <w:bookmarkEnd w:id="65"/>
     </w:p>
     <w:p>
-      <w:proofErr w:type="spellStart"/>
-      <w:proofErr w:type="gramStart"/>
-      <w:r>
-        <w:t>bla</w:t>
-      </w:r>
-      <w:proofErr w:type="spellEnd"/>
-      <w:proofErr w:type="gramEnd"/>
+      <w:hyperlink r:id="rId9" w:history="1">
+        <w:r>
+          <w:rPr>
+            <w:rStyle w:val="Lienhypertexte"/>
+          </w:rPr>
+          <w:t>http://www.haproxy.org/</w:t>
+        </w:r>
+      </w:hyperlink>
+    </w:p>
+    <w:p>
+      <w:hyperlink r:id="rId10" w:history="1">
+        <w:r>
+          <w:rPr>
+            <w:rStyle w:val="Lienhypertexte"/>
+          </w:rPr>
+          <w:t>http://www.haproxy.org/#docs</w:t>
+        </w:r>
+      </w:hyperlink>
+    </w:p>
+    <w:p>
+      <w:hyperlink r:id="rId11" w:history="1">
+        <w:r>
+          <w:rPr>
+            <w:rStyle w:val="Lienhypertexte"/>
+          </w:rPr>
+          <w:t>https://fr.wikipedia.org/wiki/Vagrant</w:t>
+        </w:r>
+      </w:hyperlink>
+    </w:p>
+    <w:p>
+      <w:hyperlink r:id="rId12" w:history="1">
+        <w:r>
+          <w:rPr>
+            <w:rStyle w:val="Lienhypertexte"/>
+          </w:rPr>
+          <w:t>https://www.vagrantup.com/</w:t>
+        </w:r>
+      </w:hyperlink>
+    </w:p>
+    <w:p>
+      <w:hyperlink r:id="rId13" w:history="1">
+        <w:r>
+          <w:rPr>
+            <w:rStyle w:val="Lienhypertexte"/>
+          </w:rPr>
+          <w:t>https://fr.wikipedia.org/wiki/Apache_JMeter</w:t>
+        </w:r>
+      </w:hyperlink>
+    </w:p>
+    <w:p>
+      <w:hyperlink r:id="rId14" w:history="1">
+        <w:r>
+          <w:rPr>
+            <w:rStyle w:val="Lienhypertexte"/>
+          </w:rPr>
+          <w:t>http://jmeter.apache.org/</w:t>
+        </w:r>
+      </w:hyperlink>
+    </w:p>
+    <w:p>
+      <w:hyperlink r:id="rId15" w:history="1">
+        <w:r>
+          <w:rPr>
+            <w:rStyle w:val="Lienhypertexte"/>
+          </w:rPr>
+          <w:t>https://git-scm.com/</w:t>
+        </w:r>
+      </w:hyperlink>
+    </w:p>
+    <w:p>
+      <w:hyperlink r:id="rId16" w:history="1">
+        <w:r>
+          <w:rPr>
+            <w:rStyle w:val="Lienhypertexte"/>
+          </w:rPr>
+          <w:t>https://help.github.com/articles/connecting-to-github-with-ssh/</w:t>
+        </w:r>
+      </w:hyperlink>
     </w:p>
     <w:p/>
     <w:sectPr>
       <w:pgSz w:w="11906" w:h="16838"/>
-      <w:pgMar w:top="1417" w:right="1417" w:bottom="1417" w:left="1417" w:header="708" w:footer="708" w:gutter="0"/>
+      <w:pgMar w:top="1440" w:right="1440" w:bottom="1440" w:left="1800" w:header="708" w:footer="708" w:gutter="0"/>
       <w:pgNumType w:start="0"/>
       <w:cols w:space="708"/>
       <w:titlePg/>
@@ -4137,8 +4496,97 @@
       </w:rPr>
     </w:lvl>
   </w:abstractNum>
+  <w:abstractNum w:abstractNumId="1" w15:restartNumberingAfterBreak="0">
+    <w:nsid w:val="7301353D"/>
+    <w:multiLevelType w:val="multilevel"/>
+    <w:tmpl w:val="100C001F"/>
+    <w:lvl w:ilvl="0">
+      <w:start w:val="1"/>
+      <w:numFmt w:val="decimal"/>
+      <w:lvlText w:val="%1."/>
+      <w:lvlJc w:val="left"/>
+      <w:pPr>
+        <w:ind w:left="360" w:hanging="360"/>
+      </w:pPr>
+    </w:lvl>
+    <w:lvl w:ilvl="1">
+      <w:start w:val="1"/>
+      <w:numFmt w:val="decimal"/>
+      <w:lvlText w:val="%1.%2."/>
+      <w:lvlJc w:val="left"/>
+      <w:pPr>
+        <w:ind w:left="792" w:hanging="432"/>
+      </w:pPr>
+    </w:lvl>
+    <w:lvl w:ilvl="2">
+      <w:start w:val="1"/>
+      <w:numFmt w:val="decimal"/>
+      <w:lvlText w:val="%1.%2.%3."/>
+      <w:lvlJc w:val="left"/>
+      <w:pPr>
+        <w:ind w:left="1224" w:hanging="504"/>
+      </w:pPr>
+    </w:lvl>
+    <w:lvl w:ilvl="3">
+      <w:start w:val="1"/>
+      <w:numFmt w:val="decimal"/>
+      <w:lvlText w:val="%1.%2.%3.%4."/>
+      <w:lvlJc w:val="left"/>
+      <w:pPr>
+        <w:ind w:left="1728" w:hanging="648"/>
+      </w:pPr>
+    </w:lvl>
+    <w:lvl w:ilvl="4">
+      <w:start w:val="1"/>
+      <w:numFmt w:val="decimal"/>
+      <w:lvlText w:val="%1.%2.%3.%4.%5."/>
+      <w:lvlJc w:val="left"/>
+      <w:pPr>
+        <w:ind w:left="2232" w:hanging="792"/>
+      </w:pPr>
+    </w:lvl>
+    <w:lvl w:ilvl="5">
+      <w:start w:val="1"/>
+      <w:numFmt w:val="decimal"/>
+      <w:lvlText w:val="%1.%2.%3.%4.%5.%6."/>
+      <w:lvlJc w:val="left"/>
+      <w:pPr>
+        <w:ind w:left="2736" w:hanging="936"/>
+      </w:pPr>
+    </w:lvl>
+    <w:lvl w:ilvl="6">
+      <w:start w:val="1"/>
+      <w:numFmt w:val="decimal"/>
+      <w:lvlText w:val="%1.%2.%3.%4.%5.%6.%7."/>
+      <w:lvlJc w:val="left"/>
+      <w:pPr>
+        <w:ind w:left="3240" w:hanging="1080"/>
+      </w:pPr>
+    </w:lvl>
+    <w:lvl w:ilvl="7">
+      <w:start w:val="1"/>
+      <w:numFmt w:val="decimal"/>
+      <w:lvlText w:val="%1.%2.%3.%4.%5.%6.%7.%8."/>
+      <w:lvlJc w:val="left"/>
+      <w:pPr>
+        <w:ind w:left="3744" w:hanging="1224"/>
+      </w:pPr>
+    </w:lvl>
+    <w:lvl w:ilvl="8">
+      <w:start w:val="1"/>
+      <w:numFmt w:val="decimal"/>
+      <w:lvlText w:val="%1.%2.%3.%4.%5.%6.%7.%8.%9."/>
+      <w:lvlJc w:val="left"/>
+      <w:pPr>
+        <w:ind w:left="4320" w:hanging="1440"/>
+      </w:pPr>
+    </w:lvl>
+  </w:abstractNum>
   <w:num w:numId="1">
     <w:abstractNumId w:val="0"/>
+  </w:num>
+  <w:num w:numId="2">
+    <w:abstractNumId w:val="1"/>
   </w:num>
 </w:numbering>
 </file>
@@ -5303,6 +5751,29 @@
       <w:szCs w:val="18"/>
     </w:rPr>
   </w:style>
+  <w:style w:type="character" w:styleId="Mentionnonrsolue">
+    <w:name w:val="Unresolved Mention"/>
+    <w:basedOn w:val="Policepardfaut"/>
+    <w:uiPriority w:val="99"/>
+    <w:semiHidden/>
+    <w:unhideWhenUsed/>
+    <w:rsid w:val="00213094"/>
+    <w:rPr>
+      <w:color w:val="605E5C"/>
+      <w:shd w:val="clear" w:color="auto" w:fill="E1DFDD"/>
+    </w:rPr>
+  </w:style>
+  <w:style w:type="paragraph" w:styleId="Paragraphedeliste">
+    <w:name w:val="List Paragraph"/>
+    <w:basedOn w:val="Normal"/>
+    <w:uiPriority w:val="34"/>
+    <w:qFormat/>
+    <w:rsid w:val="00023B3D"/>
+    <w:pPr>
+      <w:ind w:left="720"/>
+      <w:contextualSpacing/>
+    </w:pPr>
+  </w:style>
 </w:styles>
 </file>
 
@@ -5531,7 +6002,7 @@
 </file>
 
 <file path=customXml/itemProps2.xml><?xml version="1.0" encoding="utf-8"?>
-<ds:datastoreItem xmlns:ds="http://schemas.openxmlformats.org/officeDocument/2006/customXml" ds:itemID="{A0BFB8D1-120B-4FF0-9367-E910EE497737}">
+<ds:datastoreItem xmlns:ds="http://schemas.openxmlformats.org/officeDocument/2006/customXml" ds:itemID="{6D6342CF-F108-48A9-845B-5D0CFC60E300}">
   <ds:schemaRefs>
     <ds:schemaRef ds:uri="http://schemas.openxmlformats.org/officeDocument/2006/bibliography"/>
   </ds:schemaRefs>

</xml_diff>

<commit_message>
work in progress part 4-5
</commit_message>
<xml_diff>
--- a/rapport.docx
+++ b/rapport.docx
@@ -4092,27 +4092,27 @@
       <w:pPr>
         <w:spacing w:after="0"/>
         <w:rPr>
-          <w:rFonts w:ascii="Consolas" w:hAnsi="Consolas"/>
+          <w:rFonts w:ascii="Lucida Console" w:hAnsi="Lucida Console"/>
         </w:rPr>
       </w:pPr>
       <w:proofErr w:type="gramStart"/>
       <w:r>
         <w:rPr>
-          <w:rFonts w:ascii="Consolas" w:hAnsi="Consolas"/>
+          <w:rFonts w:ascii="Lucida Console" w:hAnsi="Lucida Console"/>
         </w:rPr>
         <w:t>cookie</w:t>
       </w:r>
       <w:proofErr w:type="gramEnd"/>
       <w:r>
         <w:rPr>
-          <w:rFonts w:ascii="Consolas" w:hAnsi="Consolas"/>
+          <w:rFonts w:ascii="Lucida Console" w:hAnsi="Lucida Console"/>
         </w:rPr>
         <w:t xml:space="preserve"> SERVERID insert indirect </w:t>
       </w:r>
       <w:proofErr w:type="spellStart"/>
       <w:r>
         <w:rPr>
-          <w:rFonts w:ascii="Consolas" w:hAnsi="Consolas"/>
+          <w:rFonts w:ascii="Lucida Console" w:hAnsi="Lucida Console"/>
         </w:rPr>
         <w:t>nocache</w:t>
       </w:r>
@@ -4122,20 +4122,20 @@
       <w:pPr>
         <w:spacing w:after="0"/>
         <w:rPr>
-          <w:rFonts w:ascii="Consolas" w:hAnsi="Consolas"/>
+          <w:rFonts w:ascii="Lucida Console" w:hAnsi="Lucida Console"/>
         </w:rPr>
       </w:pPr>
       <w:proofErr w:type="gramStart"/>
       <w:r>
         <w:rPr>
-          <w:rFonts w:ascii="Consolas" w:hAnsi="Consolas"/>
+          <w:rFonts w:ascii="Lucida Console" w:hAnsi="Lucida Console"/>
         </w:rPr>
         <w:t>server</w:t>
       </w:r>
       <w:proofErr w:type="gramEnd"/>
       <w:r>
         <w:rPr>
-          <w:rFonts w:ascii="Consolas" w:hAnsi="Consolas"/>
+          <w:rFonts w:ascii="Lucida Console" w:hAnsi="Lucida Console"/>
         </w:rPr>
         <w:t xml:space="preserve"> s1 &lt;s1&gt;:3000 check cookie s1</w:t>
       </w:r>
@@ -4144,20 +4144,20 @@
       <w:pPr>
         <w:spacing w:after="0"/>
         <w:rPr>
-          <w:rFonts w:ascii="Consolas" w:hAnsi="Consolas"/>
+          <w:rFonts w:ascii="Lucida Console" w:hAnsi="Lucida Console"/>
         </w:rPr>
       </w:pPr>
       <w:proofErr w:type="gramStart"/>
       <w:r>
         <w:rPr>
-          <w:rFonts w:ascii="Consolas" w:hAnsi="Consolas"/>
+          <w:rFonts w:ascii="Lucida Console" w:hAnsi="Lucida Console"/>
         </w:rPr>
         <w:t>server</w:t>
       </w:r>
       <w:proofErr w:type="gramEnd"/>
       <w:r>
         <w:rPr>
-          <w:rFonts w:ascii="Consolas" w:hAnsi="Consolas"/>
+          <w:rFonts w:ascii="Lucida Console" w:hAnsi="Lucida Console"/>
         </w:rPr>
         <w:t xml:space="preserve"> s2 &lt;s2&gt;:3000 check cookie s2</w:t>
       </w:r>
@@ -4464,8 +4464,6 @@
       <w:r>
         <w:t>-balancer équilibre les requêtes entre les deux serveurs. La différence avec le premier run est que les requêtes effectuées par un thread atteindront toujours le même serveur. Donc, si le thread 1 effectue toutes ses requêtes avant le thread 2, le serveur 1 (on suppose que le thread 1 est redirigé sur le serveur 1) recevra alors toutes les requêtes et le serveur 2 n’en recevra aucune. Puis quand viendra le tour du thread 2 de s’exécuter, l’inverse se produira. Il y aura toujours un équilibre par rapport au nombre de requêtes sur chaque serveur mais on saura par contre que les requêtes qu’un serveur a reçu proviennent toutes du même thread.</w:t>
       </w:r>
-      <w:bookmarkStart w:id="30" w:name="_GoBack"/>
-      <w:bookmarkEnd w:id="30"/>
     </w:p>
     <w:p/>
     <w:p>
@@ -4477,8 +4475,8 @@
       <w:pPr>
         <w:pStyle w:val="Titre1"/>
       </w:pPr>
-      <w:bookmarkStart w:id="31" w:name="_Toc531444570"/>
-      <w:bookmarkStart w:id="32" w:name="_Toc531445071"/>
+      <w:bookmarkStart w:id="30" w:name="_Toc531444570"/>
+      <w:bookmarkStart w:id="31" w:name="_Toc531445071"/>
       <w:r>
         <w:lastRenderedPageBreak/>
         <w:t xml:space="preserve">Tâche 3 : </w:t>
@@ -4486,18 +4484,18 @@
       <w:r>
         <w:t>Drain mode</w:t>
       </w:r>
+      <w:bookmarkEnd w:id="30"/>
       <w:bookmarkEnd w:id="31"/>
+    </w:p>
+    <w:p>
+      <w:pPr>
+        <w:pStyle w:val="Titre2"/>
+      </w:pPr>
+      <w:bookmarkStart w:id="32" w:name="_Toc531445072"/>
+      <w:r>
+        <w:t>Manipulations</w:t>
+      </w:r>
       <w:bookmarkEnd w:id="32"/>
-    </w:p>
-    <w:p>
-      <w:pPr>
-        <w:pStyle w:val="Titre2"/>
-      </w:pPr>
-      <w:bookmarkStart w:id="33" w:name="_Toc531445072"/>
-      <w:r>
-        <w:t>Manipulations</w:t>
-      </w:r>
-      <w:bookmarkEnd w:id="33"/>
     </w:p>
     <w:p>
       <w:proofErr w:type="spellStart"/>
@@ -4512,23 +4510,23 @@
       <w:pPr>
         <w:pStyle w:val="Titre2"/>
       </w:pPr>
-      <w:bookmarkStart w:id="34" w:name="_Toc531444571"/>
-      <w:bookmarkStart w:id="35" w:name="_Toc531445073"/>
+      <w:bookmarkStart w:id="33" w:name="_Toc531444571"/>
+      <w:bookmarkStart w:id="34" w:name="_Toc531445073"/>
       <w:r>
         <w:t>Réponses aux questions</w:t>
       </w:r>
+      <w:bookmarkEnd w:id="33"/>
       <w:bookmarkEnd w:id="34"/>
+    </w:p>
+    <w:p>
+      <w:pPr>
+        <w:pStyle w:val="Titre3"/>
+      </w:pPr>
+      <w:bookmarkStart w:id="35" w:name="_Toc531444572"/>
+      <w:r>
+        <w:t>Question 1</w:t>
+      </w:r>
       <w:bookmarkEnd w:id="35"/>
-    </w:p>
-    <w:p>
-      <w:pPr>
-        <w:pStyle w:val="Titre3"/>
-      </w:pPr>
-      <w:bookmarkStart w:id="36" w:name="_Toc531444572"/>
-      <w:r>
-        <w:t>Question 1</w:t>
-      </w:r>
-      <w:bookmarkEnd w:id="36"/>
     </w:p>
     <w:p>
       <w:r>
@@ -4606,11 +4604,11 @@
       <w:pPr>
         <w:pStyle w:val="Titre3"/>
       </w:pPr>
-      <w:bookmarkStart w:id="37" w:name="_Toc531444573"/>
+      <w:bookmarkStart w:id="36" w:name="_Toc531444573"/>
       <w:r>
         <w:t>Question 2</w:t>
       </w:r>
-      <w:bookmarkEnd w:id="37"/>
+      <w:bookmarkEnd w:id="36"/>
     </w:p>
     <w:p>
       <w:r>
@@ -4663,11 +4661,11 @@
       <w:pPr>
         <w:pStyle w:val="Titre3"/>
       </w:pPr>
-      <w:bookmarkStart w:id="38" w:name="_Toc531444574"/>
+      <w:bookmarkStart w:id="37" w:name="_Toc531444574"/>
       <w:r>
         <w:t>Question 3</w:t>
       </w:r>
-      <w:bookmarkEnd w:id="38"/>
+      <w:bookmarkEnd w:id="37"/>
     </w:p>
     <w:p>
       <w:r>
@@ -4720,56 +4718,56 @@
       <w:pPr>
         <w:pStyle w:val="Titre3"/>
       </w:pPr>
-      <w:bookmarkStart w:id="39" w:name="_Toc531444575"/>
+      <w:bookmarkStart w:id="38" w:name="_Toc531444575"/>
       <w:r>
         <w:t>Question 4</w:t>
       </w:r>
+      <w:bookmarkEnd w:id="38"/>
+    </w:p>
+    <w:p>
+      <w:r>
+        <w:t>On est redirigé sur le serveur 1. C’est du au fait que le cookie est toujours dans le browser donc nous avons toujours une session active avec le serveur 1. Il ne s’agit pas d’une nouvelle requête.</w:t>
+      </w:r>
+    </w:p>
+    <w:p>
+      <w:pPr>
+        <w:pStyle w:val="Titre3"/>
+      </w:pPr>
+      <w:bookmarkStart w:id="39" w:name="_Toc531444576"/>
+      <w:r>
+        <w:t>Question 5</w:t>
+      </w:r>
       <w:bookmarkEnd w:id="39"/>
     </w:p>
     <w:p>
       <w:r>
-        <w:t>On est redirigé sur le serveur 1. C’est du au fait que le cookie est toujours dans le browser donc nous avons toujours une session active avec le serveur 1. Il ne s’agit pas d’une nouvelle requête.</w:t>
+        <w:t>Après avoir effacer les cookies, nous ne sommes plus en mesure d’atteindre le serveur 1. Toutes nos requêtes sont redirigées sur le serveur 2. C’est aussi le cas lorsque l’on effectue les requêtes depuis un nouveau browser. C’est un comportement normal</w:t>
+      </w:r>
+      <w:r>
+        <w:t xml:space="preserve">. </w:t>
+      </w:r>
+    </w:p>
+    <w:p>
+      <w:r>
+        <w:t>Il n’est pas possible d’atteindre le serveur 1 car il est en mode "drain" et que nous n’avons pas de connexion active avec celui-ci.</w:t>
+      </w:r>
+      <w:r>
+        <w:t xml:space="preserve"> La seule façon d’être redirigé sur ce serveur est d’avoir, avant le changement de mode, déjà une connexion avec celui-ci. La connexion sera conservée.</w:t>
+      </w:r>
+      <w:r>
+        <w:t xml:space="preserve"> Le mode fonctionne donc correctement.</w:t>
       </w:r>
     </w:p>
     <w:p>
       <w:pPr>
         <w:pStyle w:val="Titre3"/>
       </w:pPr>
-      <w:bookmarkStart w:id="40" w:name="_Toc531444576"/>
-      <w:r>
-        <w:t>Question 5</w:t>
-      </w:r>
-      <w:bookmarkEnd w:id="40"/>
-    </w:p>
-    <w:p>
-      <w:r>
-        <w:t>Après avoir effacer les cookies, nous ne sommes plus en mesure d’atteindre le serveur 1. Toutes nos requêtes sont redirigées sur le serveur 2. C’est aussi le cas lorsque l’on effectue les requêtes depuis un nouveau browser. C’est un comportement normal</w:t>
-      </w:r>
-      <w:r>
-        <w:t xml:space="preserve">. </w:t>
-      </w:r>
-    </w:p>
-    <w:p>
-      <w:r>
-        <w:t>Il n’est pas possible d’atteindre le serveur 1 car il est en mode "drain" et que nous n’avons pas de connexion active avec celui-ci.</w:t>
-      </w:r>
-      <w:r>
-        <w:t xml:space="preserve"> La seule façon d’être redirigé sur ce serveur est d’avoir, avant le changement de mode, déjà une connexion avec celui-ci. La connexion sera conservée.</w:t>
-      </w:r>
-      <w:r>
-        <w:t xml:space="preserve"> Le mode fonctionne donc correctement.</w:t>
-      </w:r>
-    </w:p>
-    <w:p>
-      <w:pPr>
-        <w:pStyle w:val="Titre3"/>
-      </w:pPr>
-      <w:bookmarkStart w:id="41" w:name="_Toc531444577"/>
+      <w:bookmarkStart w:id="40" w:name="_Toc531444577"/>
       <w:r>
         <w:lastRenderedPageBreak/>
         <w:t>Question 6</w:t>
       </w:r>
-      <w:bookmarkEnd w:id="41"/>
+      <w:bookmarkEnd w:id="40"/>
     </w:p>
     <w:p>
       <w:r>
@@ -4835,11 +4833,11 @@
       <w:pPr>
         <w:pStyle w:val="Titre3"/>
       </w:pPr>
-      <w:bookmarkStart w:id="42" w:name="_Toc531444578"/>
+      <w:bookmarkStart w:id="41" w:name="_Toc531444578"/>
       <w:r>
         <w:t>Question 7</w:t>
       </w:r>
-      <w:bookmarkEnd w:id="42"/>
+      <w:bookmarkEnd w:id="41"/>
     </w:p>
     <w:p>
       <w:r>
@@ -4910,8 +4908,8 @@
           <w:lang w:val="en-GB"/>
         </w:rPr>
       </w:pPr>
-      <w:bookmarkStart w:id="43" w:name="_Toc531444579"/>
-      <w:bookmarkStart w:id="44" w:name="_Toc531445074"/>
+      <w:bookmarkStart w:id="42" w:name="_Toc531444579"/>
+      <w:bookmarkStart w:id="43" w:name="_Toc531445074"/>
       <w:r>
         <w:rPr>
           <w:lang w:val="en-GB"/>
@@ -4939,49 +4937,269 @@
         </w:rPr>
         <w:t>Round robin in degraded mode</w:t>
       </w:r>
+      <w:bookmarkEnd w:id="42"/>
       <w:bookmarkEnd w:id="43"/>
-      <w:bookmarkEnd w:id="44"/>
-    </w:p>
-    <w:p>
-      <w:pPr>
-        <w:pStyle w:val="Titre2"/>
-      </w:pPr>
-      <w:bookmarkStart w:id="45" w:name="_Toc531444580"/>
-      <w:bookmarkStart w:id="46" w:name="_Toc531445075"/>
-      <w:r>
-        <w:t>Réponses aux questions</w:t>
-      </w:r>
-      <w:bookmarkEnd w:id="45"/>
-      <w:bookmarkEnd w:id="46"/>
-    </w:p>
-    <w:p>
-      <w:pPr>
-        <w:pStyle w:val="Titre3"/>
-      </w:pPr>
-      <w:bookmarkStart w:id="47" w:name="_Toc531444581"/>
-      <w:r>
-        <w:t>Question 1</w:t>
-      </w:r>
-      <w:bookmarkEnd w:id="47"/>
-    </w:p>
-    <w:p>
+    </w:p>
+    <w:p>
+      <w:pPr>
+        <w:tabs>
+          <w:tab w:val="left" w:pos="2580"/>
+        </w:tabs>
+      </w:pPr>
+      <w:r>
+        <w:t>Dans cette partie, nous allons mettre à l’épreuve la configuration round robin mise en place précédemment. Nous allons particulièrement nous intéresser au comportement des serveurs lorsqu’une application web commence à avoir un comportement étrange. Dans le cas présent, le serveur s1 va avoir un temps de réponse allant de 0 à 2500 ms.</w:t>
+      </w:r>
+    </w:p>
+    <w:p>
+      <w:pPr>
+        <w:spacing w:after="0"/>
+      </w:pPr>
+      <w:r>
+        <w:t xml:space="preserve">La modification du délai est très facile, elle peut être faite via un simple </w:t>
+      </w:r>
+      <w:proofErr w:type="spellStart"/>
+      <w:r>
+        <w:t>curl</w:t>
+      </w:r>
+      <w:proofErr w:type="spellEnd"/>
+      <w:r>
+        <w:t xml:space="preserve"> de la manière suivante :</w:t>
+      </w:r>
+    </w:p>
+    <w:p>
+      <w:pPr>
+        <w:spacing w:after="0"/>
+        <w:rPr>
+          <w:rFonts w:ascii="Lucida Console" w:hAnsi="Lucida Console"/>
+          <w:lang w:val="de-CH"/>
+        </w:rPr>
+      </w:pPr>
+      <w:proofErr w:type="spellStart"/>
+      <w:r>
+        <w:rPr>
+          <w:rFonts w:ascii="Lucida Console" w:hAnsi="Lucida Console"/>
+          <w:lang w:val="de-CH"/>
+        </w:rPr>
+        <w:t>vagrant</w:t>
+      </w:r>
+      <w:proofErr w:type="spellEnd"/>
+      <w:r>
+        <w:rPr>
+          <w:rFonts w:ascii="Lucida Console" w:hAnsi="Lucida Console"/>
+          <w:lang w:val="de-CH"/>
+        </w:rPr>
+        <w:t xml:space="preserve"> </w:t>
+      </w:r>
+      <w:proofErr w:type="spellStart"/>
+      <w:r>
+        <w:rPr>
+          <w:rFonts w:ascii="Lucida Console" w:hAnsi="Lucida Console"/>
+          <w:lang w:val="de-CH"/>
+        </w:rPr>
+        <w:t>ssh</w:t>
+      </w:r>
+      <w:proofErr w:type="spellEnd"/>
+    </w:p>
+    <w:p>
+      <w:pPr>
+        <w:spacing w:after="0"/>
+        <w:rPr>
+          <w:rFonts w:ascii="Lucida Console" w:hAnsi="Lucida Console"/>
+          <w:lang w:val="de-CH"/>
+        </w:rPr>
+      </w:pPr>
+      <w:proofErr w:type="spellStart"/>
+      <w:r>
+        <w:rPr>
+          <w:rFonts w:ascii="Lucida Console" w:hAnsi="Lucida Console"/>
+          <w:lang w:val="de-CH"/>
+        </w:rPr>
+        <w:t>docker</w:t>
+      </w:r>
+      <w:proofErr w:type="spellEnd"/>
+      <w:r>
+        <w:rPr>
+          <w:rFonts w:ascii="Lucida Console" w:hAnsi="Lucida Console"/>
+          <w:lang w:val="de-CH"/>
+        </w:rPr>
+        <w:t xml:space="preserve"> </w:t>
+      </w:r>
+      <w:proofErr w:type="spellStart"/>
+      <w:r>
+        <w:rPr>
+          <w:rFonts w:ascii="Lucida Console" w:hAnsi="Lucida Console"/>
+          <w:lang w:val="de-CH"/>
+        </w:rPr>
+        <w:t>inspect</w:t>
+      </w:r>
+      <w:proofErr w:type="spellEnd"/>
+      <w:r>
+        <w:rPr>
+          <w:rFonts w:ascii="Lucida Console" w:hAnsi="Lucida Console"/>
+          <w:lang w:val="de-CH"/>
+        </w:rPr>
+        <w:t xml:space="preserve"> --</w:t>
+      </w:r>
+      <w:proofErr w:type="spellStart"/>
+      <w:r>
+        <w:rPr>
+          <w:rFonts w:ascii="Lucida Console" w:hAnsi="Lucida Console"/>
+          <w:lang w:val="de-CH"/>
+        </w:rPr>
+        <w:t>format</w:t>
+      </w:r>
+      <w:proofErr w:type="spellEnd"/>
+      <w:r>
+        <w:rPr>
+          <w:rFonts w:ascii="Lucida Console" w:hAnsi="Lucida Console"/>
+          <w:lang w:val="de-CH"/>
+        </w:rPr>
+        <w:t xml:space="preserve"> '</w:t>
+      </w:r>
+      <w:proofErr w:type="gramStart"/>
+      <w:r>
+        <w:rPr>
+          <w:rFonts w:ascii="Lucida Console" w:hAnsi="Lucida Console"/>
+          <w:lang w:val="de-CH"/>
+        </w:rPr>
+        <w:t>{{ .</w:t>
+      </w:r>
+      <w:proofErr w:type="spellStart"/>
+      <w:proofErr w:type="gramEnd"/>
+      <w:r>
+        <w:rPr>
+          <w:rFonts w:ascii="Lucida Console" w:hAnsi="Lucida Console"/>
+          <w:lang w:val="de-CH"/>
+        </w:rPr>
+        <w:t>NetworkSettings.IPAddress</w:t>
+      </w:r>
+      <w:proofErr w:type="spellEnd"/>
+      <w:r>
+        <w:rPr>
+          <w:rFonts w:ascii="Lucida Console" w:hAnsi="Lucida Console"/>
+          <w:lang w:val="de-CH"/>
+        </w:rPr>
+        <w:t xml:space="preserve"> }}' &lt;</w:t>
+      </w:r>
+      <w:proofErr w:type="spellStart"/>
+      <w:r>
+        <w:rPr>
+          <w:rFonts w:ascii="Lucida Console" w:hAnsi="Lucida Console"/>
+          <w:lang w:val="de-CH"/>
+        </w:rPr>
+        <w:t>containerName</w:t>
+      </w:r>
+      <w:proofErr w:type="spellEnd"/>
+      <w:r>
+        <w:rPr>
+          <w:rFonts w:ascii="Lucida Console" w:hAnsi="Lucida Console"/>
+          <w:lang w:val="de-CH"/>
+        </w:rPr>
+        <w:t>&gt;</w:t>
+      </w:r>
+    </w:p>
+    <w:p>
+      <w:pPr>
+        <w:spacing w:after="0"/>
+        <w:rPr>
+          <w:rFonts w:ascii="Lucida Console" w:hAnsi="Lucida Console"/>
+        </w:rPr>
+      </w:pPr>
       <w:proofErr w:type="spellStart"/>
       <w:proofErr w:type="gramStart"/>
       <w:r>
-        <w:t>bla</w:t>
+        <w:rPr>
+          <w:rFonts w:ascii="Lucida Console" w:hAnsi="Lucida Console"/>
+        </w:rPr>
+        <w:t>curl</w:t>
       </w:r>
       <w:proofErr w:type="spellEnd"/>
       <w:proofErr w:type="gramEnd"/>
+      <w:r>
+        <w:rPr>
+          <w:rFonts w:ascii="Lucida Console" w:hAnsi="Lucida Console"/>
+        </w:rPr>
+        <w:t xml:space="preserve"> -H "Content-Type: application/</w:t>
+      </w:r>
+      <w:proofErr w:type="spellStart"/>
+      <w:r>
+        <w:rPr>
+          <w:rFonts w:ascii="Lucida Console" w:hAnsi="Lucida Console"/>
+        </w:rPr>
+        <w:t>json</w:t>
+      </w:r>
+      <w:proofErr w:type="spellEnd"/>
+      <w:r>
+        <w:rPr>
+          <w:rFonts w:ascii="Lucida Console" w:hAnsi="Lucida Console"/>
+        </w:rPr>
+        <w:t>" -X POST -d '{"</w:t>
+      </w:r>
+      <w:proofErr w:type="spellStart"/>
+      <w:r>
+        <w:rPr>
+          <w:rFonts w:ascii="Lucida Console" w:hAnsi="Lucida Console"/>
+        </w:rPr>
+        <w:t>delay</w:t>
+      </w:r>
+      <w:proofErr w:type="spellEnd"/>
+      <w:r>
+        <w:rPr>
+          <w:rFonts w:ascii="Lucida Console" w:hAnsi="Lucida Console"/>
+        </w:rPr>
+        <w:t xml:space="preserve">": </w:t>
+      </w:r>
+      <w:r>
+        <w:rPr>
+          <w:rFonts w:ascii="Lucida Console" w:hAnsi="Lucida Console"/>
+        </w:rPr>
+        <w:t>X</w:t>
+      </w:r>
+      <w:r>
+        <w:rPr>
+          <w:rFonts w:ascii="Lucida Console" w:hAnsi="Lucida Console"/>
+        </w:rPr>
+        <w:t xml:space="preserve">}' </w:t>
+      </w:r>
+      <w:hyperlink w:history="1">
+        <w:r>
+          <w:rPr>
+            <w:rStyle w:val="Lienhypertexte"/>
+            <w:rFonts w:ascii="Lucida Console" w:hAnsi="Lucida Console"/>
+          </w:rPr>
+          <w:t>http://&lt;containerIp&gt;:3000/delay</w:t>
+        </w:r>
+      </w:hyperlink>
+    </w:p>
+    <w:p>
+      <w:pPr>
+        <w:spacing w:before="240"/>
+      </w:pPr>
+      <w:r>
+        <w:t>La valeur X étant le délai voulu. Pour remettre les valeurs par défaut, il faut définir le délai à 0.</w:t>
+      </w:r>
+    </w:p>
+    <w:p>
+      <w:pPr>
+        <w:pStyle w:val="Titre2"/>
+      </w:pPr>
+      <w:bookmarkStart w:id="44" w:name="_Toc531444580"/>
+      <w:bookmarkStart w:id="45" w:name="_Toc531445075"/>
+      <w:r>
+        <w:t>Réponses aux questions</w:t>
+      </w:r>
+      <w:bookmarkEnd w:id="44"/>
+      <w:bookmarkEnd w:id="45"/>
     </w:p>
     <w:p>
       <w:pPr>
         <w:pStyle w:val="Titre3"/>
       </w:pPr>
-      <w:bookmarkStart w:id="48" w:name="_Toc531444582"/>
-      <w:r>
-        <w:t>Question 2</w:t>
-      </w:r>
-      <w:bookmarkEnd w:id="48"/>
+      <w:bookmarkStart w:id="46" w:name="_Toc531444581"/>
+      <w:r>
+        <w:t>Question 1</w:t>
+      </w:r>
+      <w:bookmarkEnd w:id="46"/>
     </w:p>
     <w:p>
       <w:proofErr w:type="spellStart"/>
@@ -4996,11 +5214,11 @@
       <w:pPr>
         <w:pStyle w:val="Titre3"/>
       </w:pPr>
-      <w:bookmarkStart w:id="49" w:name="_Toc531444583"/>
-      <w:r>
-        <w:t>Question 3</w:t>
-      </w:r>
-      <w:bookmarkEnd w:id="49"/>
+      <w:bookmarkStart w:id="47" w:name="_Toc531444582"/>
+      <w:r>
+        <w:t>Question 2</w:t>
+      </w:r>
+      <w:bookmarkEnd w:id="47"/>
     </w:p>
     <w:p>
       <w:proofErr w:type="spellStart"/>
@@ -5015,11 +5233,11 @@
       <w:pPr>
         <w:pStyle w:val="Titre3"/>
       </w:pPr>
-      <w:bookmarkStart w:id="50" w:name="_Toc531444584"/>
-      <w:r>
-        <w:t>Question 4</w:t>
-      </w:r>
-      <w:bookmarkEnd w:id="50"/>
+      <w:bookmarkStart w:id="48" w:name="_Toc531444583"/>
+      <w:r>
+        <w:t>Question 3</w:t>
+      </w:r>
+      <w:bookmarkEnd w:id="48"/>
     </w:p>
     <w:p>
       <w:proofErr w:type="spellStart"/>
@@ -5034,11 +5252,11 @@
       <w:pPr>
         <w:pStyle w:val="Titre3"/>
       </w:pPr>
-      <w:bookmarkStart w:id="51" w:name="_Toc531444585"/>
-      <w:r>
-        <w:t>Question 5</w:t>
-      </w:r>
-      <w:bookmarkEnd w:id="51"/>
+      <w:bookmarkStart w:id="49" w:name="_Toc531444584"/>
+      <w:r>
+        <w:t>Question 4</w:t>
+      </w:r>
+      <w:bookmarkEnd w:id="49"/>
     </w:p>
     <w:p>
       <w:proofErr w:type="spellStart"/>
@@ -5053,11 +5271,30 @@
       <w:pPr>
         <w:pStyle w:val="Titre3"/>
       </w:pPr>
-      <w:bookmarkStart w:id="52" w:name="_Toc531444586"/>
+      <w:bookmarkStart w:id="50" w:name="_Toc531444585"/>
+      <w:r>
+        <w:t>Question 5</w:t>
+      </w:r>
+      <w:bookmarkEnd w:id="50"/>
+    </w:p>
+    <w:p>
+      <w:proofErr w:type="spellStart"/>
+      <w:proofErr w:type="gramStart"/>
+      <w:r>
+        <w:t>bla</w:t>
+      </w:r>
+      <w:proofErr w:type="spellEnd"/>
+      <w:proofErr w:type="gramEnd"/>
+    </w:p>
+    <w:p>
+      <w:pPr>
+        <w:pStyle w:val="Titre3"/>
+      </w:pPr>
+      <w:bookmarkStart w:id="51" w:name="_Toc531444586"/>
       <w:r>
         <w:t>Question 6</w:t>
       </w:r>
-      <w:bookmarkEnd w:id="52"/>
+      <w:bookmarkEnd w:id="51"/>
     </w:p>
     <w:p>
       <w:proofErr w:type="spellStart"/>
@@ -5075,8 +5312,8 @@
       <w:pPr>
         <w:pStyle w:val="Titre1"/>
       </w:pPr>
-      <w:bookmarkStart w:id="53" w:name="_Toc531444587"/>
-      <w:bookmarkStart w:id="54" w:name="_Toc531445076"/>
+      <w:bookmarkStart w:id="52" w:name="_Toc531444587"/>
+      <w:bookmarkStart w:id="53" w:name="_Toc531445076"/>
       <w:r>
         <w:lastRenderedPageBreak/>
         <w:t xml:space="preserve">Tâche 5 : </w:t>
@@ -5088,9 +5325,39 @@
       <w:r>
         <w:t>strategies</w:t>
       </w:r>
+      <w:bookmarkEnd w:id="52"/>
       <w:bookmarkEnd w:id="53"/>
+      <w:proofErr w:type="spellEnd"/>
+    </w:p>
+    <w:p>
+      <w:r>
+        <w:t xml:space="preserve">Lors de ce labo, nous avons principalement travaillé en mode round robin, cependant, </w:t>
+      </w:r>
+      <w:proofErr w:type="spellStart"/>
+      <w:r>
+        <w:t>HAProxy</w:t>
+      </w:r>
+      <w:proofErr w:type="spellEnd"/>
+      <w:r>
+        <w:t xml:space="preserve"> propose également </w:t>
+      </w:r>
+      <w:r>
+        <w:t>bien d’</w:t>
+      </w:r>
+      <w:r>
+        <w:t>autres modes</w:t>
+      </w:r>
+      <w:r>
+        <w:t xml:space="preserve"> </w:t>
+      </w:r>
+      <w:r>
+        <w:t>que nous allons regarder plus en détails maintenant</w:t>
+      </w:r>
+      <w:bookmarkStart w:id="54" w:name="_GoBack"/>
       <w:bookmarkEnd w:id="54"/>
-      <w:proofErr w:type="spellEnd"/>
+      <w:r>
+        <w:t>.</w:t>
+      </w:r>
     </w:p>
     <w:p>
       <w:pPr>
@@ -7047,7 +7314,7 @@
 </file>
 
 <file path=customXml/itemProps2.xml><?xml version="1.0" encoding="utf-8"?>
-<ds:datastoreItem xmlns:ds="http://schemas.openxmlformats.org/officeDocument/2006/customXml" ds:itemID="{A0ADD613-2955-4B60-9F29-97AE671FC22D}">
+<ds:datastoreItem xmlns:ds="http://schemas.openxmlformats.org/officeDocument/2006/customXml" ds:itemID="{9F83AE28-C534-4962-B733-EBBE5A6FD217}">
   <ds:schemaRefs>
     <ds:schemaRef ds:uri="http://schemas.openxmlformats.org/officeDocument/2006/bibliography"/>
   </ds:schemaRefs>

</xml_diff>